<commit_message>
Moved CI workflow to root
</commit_message>
<xml_diff>
--- a/lab report 3 -DE.docx
+++ b/lab report 3 -DE.docx
@@ -431,7 +431,6 @@
               </w:rPr>
               <w:t xml:space="preserve"> </w:t>
             </w:r>
-            <w:proofErr w:type="spellStart"/>
             <w:r>
               <w:rPr>
                 <w:rFonts w:ascii="Times New Roman" w:hAnsi="Times New Roman" w:cs="Times New Roman"/>
@@ -441,7 +440,6 @@
               </w:rPr>
               <w:t>Dr.</w:t>
             </w:r>
-            <w:proofErr w:type="gramStart"/>
             <w:r>
               <w:rPr>
                 <w:rFonts w:ascii="Times New Roman" w:hAnsi="Times New Roman" w:cs="Times New Roman"/>
@@ -467,18 +465,7 @@
                 <w:sz w:val="24"/>
                 <w:szCs w:val="24"/>
               </w:rPr>
-              <w:t>Suvarna</w:t>
-            </w:r>
-            <w:proofErr w:type="spellEnd"/>
-            <w:proofErr w:type="gramEnd"/>
-            <w:r>
-              <w:rPr>
-                <w:rFonts w:ascii="Times New Roman" w:hAnsi="Times New Roman" w:cs="Times New Roman"/>
-                <w:bCs/>
-                <w:sz w:val="24"/>
-                <w:szCs w:val="24"/>
-              </w:rPr>
-              <w:t xml:space="preserve"> Lakshmi </w:t>
+              <w:t xml:space="preserve">Suvarna Lakshmi </w:t>
             </w:r>
           </w:p>
         </w:tc>
@@ -738,7 +725,6 @@
           <w:lang w:val="en-US"/>
         </w:rPr>
       </w:pPr>
-      <w:proofErr w:type="gramStart"/>
       <w:r>
         <w:rPr>
           <w:rFonts w:ascii="Times New Roman" w:hAnsi="Times New Roman" w:cs="Times New Roman"/>
@@ -750,7 +736,6 @@
         </w:rPr>
         <w:t>Output :</w:t>
       </w:r>
-      <w:proofErr w:type="gramEnd"/>
     </w:p>
     <w:p>
       <w:pPr>
@@ -763,9 +748,508 @@
           <w:lang w:val="en-US"/>
         </w:rPr>
       </w:pPr>
+      <w:r>
+        <w:rPr>
+          <w:rFonts w:ascii="Times New Roman" w:hAnsi="Times New Roman" w:cs="Times New Roman"/>
+          <w:b/>
+          <w:bCs/>
+          <w:sz w:val="24"/>
+          <w:szCs w:val="24"/>
+          <w:lang w:val="en-US"/>
+        </w:rPr>
+        <w:drawing>
+          <wp:inline distT="0" distB="0" distL="0" distR="0" wp14:anchorId="0C4A235D" wp14:editId="45F9B492">
+            <wp:extent cx="5731510" cy="3834130"/>
+            <wp:effectExtent l="0" t="0" r="2540" b="0"/>
+            <wp:docPr id="1651287465" name="Picture 1"/>
+            <wp:cNvGraphicFramePr>
+              <a:graphicFrameLocks xmlns:a="http://schemas.openxmlformats.org/drawingml/2006/main" noChangeAspect="1"/>
+            </wp:cNvGraphicFramePr>
+            <a:graphic xmlns:a="http://schemas.openxmlformats.org/drawingml/2006/main">
+              <a:graphicData uri="http://schemas.openxmlformats.org/drawingml/2006/picture">
+                <pic:pic xmlns:pic="http://schemas.openxmlformats.org/drawingml/2006/picture">
+                  <pic:nvPicPr>
+                    <pic:cNvPr id="1651287465" name=""/>
+                    <pic:cNvPicPr/>
+                  </pic:nvPicPr>
+                  <pic:blipFill>
+                    <a:blip r:embed="rId7"/>
+                    <a:stretch>
+                      <a:fillRect/>
+                    </a:stretch>
+                  </pic:blipFill>
+                  <pic:spPr>
+                    <a:xfrm>
+                      <a:off x="0" y="0"/>
+                      <a:ext cx="5731510" cy="3834130"/>
+                    </a:xfrm>
+                    <a:prstGeom prst="rect">
+                      <a:avLst/>
+                    </a:prstGeom>
+                  </pic:spPr>
+                </pic:pic>
+              </a:graphicData>
+            </a:graphic>
+          </wp:inline>
+        </w:drawing>
+      </w:r>
+    </w:p>
+    <w:p>
+      <w:pPr>
+        <w:rPr>
+          <w:noProof/>
+        </w:rPr>
+      </w:pPr>
+      <w:r>
+        <w:rPr>
+          <w:rFonts w:ascii="Times New Roman" w:hAnsi="Times New Roman" w:cs="Times New Roman"/>
+          <w:b/>
+          <w:bCs/>
+          <w:sz w:val="24"/>
+          <w:szCs w:val="24"/>
+          <w:lang w:val="en-US"/>
+        </w:rPr>
+        <w:lastRenderedPageBreak/>
+        <w:drawing>
+          <wp:inline distT="0" distB="0" distL="0" distR="0" wp14:anchorId="1BA5CDEF" wp14:editId="1E1CC08F">
+            <wp:extent cx="5731510" cy="4295140"/>
+            <wp:effectExtent l="0" t="0" r="2540" b="0"/>
+            <wp:docPr id="1937949190" name="Picture 1"/>
+            <wp:cNvGraphicFramePr>
+              <a:graphicFrameLocks xmlns:a="http://schemas.openxmlformats.org/drawingml/2006/main" noChangeAspect="1"/>
+            </wp:cNvGraphicFramePr>
+            <a:graphic xmlns:a="http://schemas.openxmlformats.org/drawingml/2006/main">
+              <a:graphicData uri="http://schemas.openxmlformats.org/drawingml/2006/picture">
+                <pic:pic xmlns:pic="http://schemas.openxmlformats.org/drawingml/2006/picture">
+                  <pic:nvPicPr>
+                    <pic:cNvPr id="1937949190" name=""/>
+                    <pic:cNvPicPr/>
+                  </pic:nvPicPr>
+                  <pic:blipFill>
+                    <a:blip r:embed="rId8"/>
+                    <a:stretch>
+                      <a:fillRect/>
+                    </a:stretch>
+                  </pic:blipFill>
+                  <pic:spPr>
+                    <a:xfrm>
+                      <a:off x="0" y="0"/>
+                      <a:ext cx="5731510" cy="4295140"/>
+                    </a:xfrm>
+                    <a:prstGeom prst="rect">
+                      <a:avLst/>
+                    </a:prstGeom>
+                  </pic:spPr>
+                </pic:pic>
+              </a:graphicData>
+            </a:graphic>
+          </wp:inline>
+        </w:drawing>
+      </w:r>
+      <w:r>
+        <w:rPr>
+          <w:noProof/>
+        </w:rPr>
+        <w:t xml:space="preserve"> </w:t>
+      </w:r>
+      <w:r>
+        <w:rPr>
+          <w:rFonts w:ascii="Times New Roman" w:hAnsi="Times New Roman" w:cs="Times New Roman"/>
+          <w:b/>
+          <w:bCs/>
+          <w:sz w:val="24"/>
+          <w:szCs w:val="24"/>
+          <w:lang w:val="en-US"/>
+        </w:rPr>
+        <w:drawing>
+          <wp:inline distT="0" distB="0" distL="0" distR="0" wp14:anchorId="0416EDCB" wp14:editId="72DB966C">
+            <wp:extent cx="5731510" cy="652780"/>
+            <wp:effectExtent l="0" t="0" r="2540" b="0"/>
+            <wp:docPr id="1471331316" name="Picture 1"/>
+            <wp:cNvGraphicFramePr>
+              <a:graphicFrameLocks xmlns:a="http://schemas.openxmlformats.org/drawingml/2006/main" noChangeAspect="1"/>
+            </wp:cNvGraphicFramePr>
+            <a:graphic xmlns:a="http://schemas.openxmlformats.org/drawingml/2006/main">
+              <a:graphicData uri="http://schemas.openxmlformats.org/drawingml/2006/picture">
+                <pic:pic xmlns:pic="http://schemas.openxmlformats.org/drawingml/2006/picture">
+                  <pic:nvPicPr>
+                    <pic:cNvPr id="1471331316" name=""/>
+                    <pic:cNvPicPr/>
+                  </pic:nvPicPr>
+                  <pic:blipFill>
+                    <a:blip r:embed="rId9"/>
+                    <a:stretch>
+                      <a:fillRect/>
+                    </a:stretch>
+                  </pic:blipFill>
+                  <pic:spPr>
+                    <a:xfrm>
+                      <a:off x="0" y="0"/>
+                      <a:ext cx="5731510" cy="652780"/>
+                    </a:xfrm>
+                    <a:prstGeom prst="rect">
+                      <a:avLst/>
+                    </a:prstGeom>
+                  </pic:spPr>
+                </pic:pic>
+              </a:graphicData>
+            </a:graphic>
+          </wp:inline>
+        </w:drawing>
+      </w:r>
+    </w:p>
+    <w:p>
+      <w:pPr>
+        <w:rPr>
+          <w:rFonts w:ascii="Times New Roman" w:hAnsi="Times New Roman" w:cs="Times New Roman"/>
+          <w:b/>
+          <w:bCs/>
+          <w:sz w:val="24"/>
+          <w:szCs w:val="24"/>
+          <w:lang w:val="en-US"/>
+        </w:rPr>
+      </w:pPr>
+    </w:p>
+    <w:p>
+      <w:pPr>
+        <w:rPr>
+          <w:rFonts w:ascii="Times New Roman" w:hAnsi="Times New Roman" w:cs="Times New Roman"/>
+          <w:b/>
+          <w:bCs/>
+          <w:sz w:val="24"/>
+          <w:szCs w:val="24"/>
+          <w:lang w:val="en-US"/>
+        </w:rPr>
+      </w:pPr>
+    </w:p>
+    <w:p>
+      <w:pPr>
+        <w:rPr>
+          <w:rFonts w:ascii="Times New Roman" w:hAnsi="Times New Roman" w:cs="Times New Roman"/>
+          <w:b/>
+          <w:bCs/>
+          <w:sz w:val="24"/>
+          <w:szCs w:val="24"/>
+          <w:lang w:val="en-US"/>
+        </w:rPr>
+      </w:pPr>
+    </w:p>
+    <w:p>
+      <w:pPr>
+        <w:rPr>
+          <w:rFonts w:ascii="Times New Roman" w:hAnsi="Times New Roman" w:cs="Times New Roman"/>
+          <w:b/>
+          <w:bCs/>
+          <w:sz w:val="24"/>
+          <w:szCs w:val="24"/>
+          <w:lang w:val="en-US"/>
+        </w:rPr>
+      </w:pPr>
+    </w:p>
+    <w:p>
+      <w:pPr>
+        <w:rPr>
+          <w:rFonts w:ascii="Times New Roman" w:hAnsi="Times New Roman" w:cs="Times New Roman"/>
+          <w:b/>
+          <w:bCs/>
+          <w:sz w:val="24"/>
+          <w:szCs w:val="24"/>
+          <w:lang w:val="en-US"/>
+        </w:rPr>
+      </w:pPr>
+    </w:p>
+    <w:p>
+      <w:pPr>
+        <w:rPr>
+          <w:rFonts w:ascii="Times New Roman" w:hAnsi="Times New Roman" w:cs="Times New Roman"/>
+          <w:b/>
+          <w:bCs/>
+          <w:sz w:val="24"/>
+          <w:szCs w:val="24"/>
+          <w:lang w:val="en-US"/>
+        </w:rPr>
+      </w:pPr>
+    </w:p>
+    <w:p>
+      <w:pPr>
+        <w:rPr>
+          <w:rFonts w:ascii="Times New Roman" w:hAnsi="Times New Roman" w:cs="Times New Roman"/>
+          <w:b/>
+          <w:bCs/>
+          <w:sz w:val="24"/>
+          <w:szCs w:val="24"/>
+          <w:lang w:val="en-US"/>
+        </w:rPr>
+      </w:pPr>
+    </w:p>
+    <w:p>
+      <w:pPr>
+        <w:rPr>
+          <w:rFonts w:ascii="Times New Roman" w:hAnsi="Times New Roman" w:cs="Times New Roman"/>
+          <w:b/>
+          <w:bCs/>
+          <w:sz w:val="24"/>
+          <w:szCs w:val="24"/>
+          <w:lang w:val="en-US"/>
+        </w:rPr>
+      </w:pPr>
+    </w:p>
+    <w:p>
+      <w:pPr>
+        <w:rPr>
+          <w:rFonts w:ascii="Times New Roman" w:hAnsi="Times New Roman" w:cs="Times New Roman"/>
+          <w:b/>
+          <w:bCs/>
+          <w:sz w:val="24"/>
+          <w:szCs w:val="24"/>
+          <w:lang w:val="en-US"/>
+        </w:rPr>
+      </w:pPr>
+    </w:p>
+    <w:p>
+      <w:pPr>
+        <w:rPr>
+          <w:rFonts w:ascii="Times New Roman" w:hAnsi="Times New Roman" w:cs="Times New Roman"/>
+          <w:b/>
+          <w:bCs/>
+          <w:sz w:val="24"/>
+          <w:szCs w:val="24"/>
+          <w:lang w:val="en-US"/>
+        </w:rPr>
+      </w:pPr>
+    </w:p>
+    <w:p>
+      <w:pPr>
+        <w:rPr>
+          <w:rFonts w:ascii="Times New Roman" w:hAnsi="Times New Roman" w:cs="Times New Roman"/>
+          <w:b/>
+          <w:bCs/>
+          <w:sz w:val="24"/>
+          <w:szCs w:val="24"/>
+          <w:lang w:val="en-US"/>
+        </w:rPr>
+      </w:pPr>
+    </w:p>
+    <w:p>
+      <w:pPr>
+        <w:rPr>
+          <w:rFonts w:ascii="Times New Roman" w:hAnsi="Times New Roman" w:cs="Times New Roman"/>
+          <w:b/>
+          <w:bCs/>
+          <w:sz w:val="24"/>
+          <w:szCs w:val="24"/>
+          <w:lang w:val="en-US"/>
+        </w:rPr>
+      </w:pPr>
+      <w:r>
+        <w:rPr>
+          <w:rFonts w:ascii="Times New Roman" w:hAnsi="Times New Roman" w:cs="Times New Roman"/>
+          <w:b/>
+          <w:bCs/>
+          <w:sz w:val="24"/>
+          <w:szCs w:val="24"/>
+          <w:lang w:val="en-US"/>
+        </w:rPr>
+        <w:drawing>
+          <wp:inline distT="0" distB="0" distL="0" distR="0" wp14:anchorId="4BD86633" wp14:editId="56099443">
+            <wp:extent cx="5731510" cy="4956175"/>
+            <wp:effectExtent l="152400" t="152400" r="364490" b="358775"/>
+            <wp:docPr id="1733027055" name="Picture 1"/>
+            <wp:cNvGraphicFramePr>
+              <a:graphicFrameLocks xmlns:a="http://schemas.openxmlformats.org/drawingml/2006/main" noChangeAspect="1"/>
+            </wp:cNvGraphicFramePr>
+            <a:graphic xmlns:a="http://schemas.openxmlformats.org/drawingml/2006/main">
+              <a:graphicData uri="http://schemas.openxmlformats.org/drawingml/2006/picture">
+                <pic:pic xmlns:pic="http://schemas.openxmlformats.org/drawingml/2006/picture">
+                  <pic:nvPicPr>
+                    <pic:cNvPr id="1733027055" name=""/>
+                    <pic:cNvPicPr/>
+                  </pic:nvPicPr>
+                  <pic:blipFill>
+                    <a:blip r:embed="rId10"/>
+                    <a:stretch>
+                      <a:fillRect/>
+                    </a:stretch>
+                  </pic:blipFill>
+                  <pic:spPr>
+                    <a:xfrm>
+                      <a:off x="0" y="0"/>
+                      <a:ext cx="5731510" cy="4956175"/>
+                    </a:xfrm>
+                    <a:prstGeom prst="rect">
+                      <a:avLst/>
+                    </a:prstGeom>
+                    <a:ln>
+                      <a:noFill/>
+                    </a:ln>
+                    <a:effectLst>
+                      <a:outerShdw blurRad="292100" dist="139700" dir="2700000" algn="tl" rotWithShape="0">
+                        <a:srgbClr val="333333">
+                          <a:alpha val="65000"/>
+                        </a:srgbClr>
+                      </a:outerShdw>
+                    </a:effectLst>
+                  </pic:spPr>
+                </pic:pic>
+              </a:graphicData>
+            </a:graphic>
+          </wp:inline>
+        </w:drawing>
+      </w:r>
+    </w:p>
+    <w:p>
+      <w:pPr>
+        <w:rPr>
+          <w:rFonts w:ascii="Times New Roman" w:hAnsi="Times New Roman" w:cs="Times New Roman"/>
+          <w:b/>
+          <w:bCs/>
+          <w:sz w:val="24"/>
+          <w:szCs w:val="24"/>
+          <w:lang w:val="en-US"/>
+        </w:rPr>
+      </w:pPr>
+    </w:p>
+    <w:p>
+      <w:pPr>
+        <w:rPr>
+          <w:rFonts w:ascii="Times New Roman" w:hAnsi="Times New Roman" w:cs="Times New Roman"/>
+          <w:b/>
+          <w:bCs/>
+          <w:sz w:val="24"/>
+          <w:szCs w:val="24"/>
+          <w:lang w:val="en-US"/>
+        </w:rPr>
+      </w:pPr>
+    </w:p>
+    <w:p>
+      <w:pPr>
+        <w:rPr>
+          <w:rFonts w:ascii="Times New Roman" w:hAnsi="Times New Roman" w:cs="Times New Roman"/>
+          <w:b/>
+          <w:bCs/>
+          <w:sz w:val="24"/>
+          <w:szCs w:val="24"/>
+          <w:lang w:val="en-US"/>
+        </w:rPr>
+      </w:pPr>
+    </w:p>
+    <w:p>
+      <w:pPr>
+        <w:rPr>
+          <w:rFonts w:ascii="Times New Roman" w:hAnsi="Times New Roman" w:cs="Times New Roman"/>
+          <w:b/>
+          <w:bCs/>
+          <w:sz w:val="24"/>
+          <w:szCs w:val="24"/>
+          <w:lang w:val="en-US"/>
+        </w:rPr>
+      </w:pPr>
+      <w:r>
+        <w:rPr>
+          <w:rFonts w:ascii="Times New Roman" w:hAnsi="Times New Roman" w:cs="Times New Roman"/>
+          <w:b/>
+          <w:bCs/>
+          <w:sz w:val="24"/>
+          <w:szCs w:val="24"/>
+          <w:lang w:val="en-US"/>
+        </w:rPr>
+        <w:lastRenderedPageBreak/>
+        <w:drawing>
+          <wp:inline distT="0" distB="0" distL="0" distR="0" wp14:anchorId="2D3348ED" wp14:editId="6AF498DA">
+            <wp:extent cx="5731510" cy="3229610"/>
+            <wp:effectExtent l="0" t="0" r="2540" b="8890"/>
+            <wp:docPr id="642433989" name="Picture 1"/>
+            <wp:cNvGraphicFramePr>
+              <a:graphicFrameLocks xmlns:a="http://schemas.openxmlformats.org/drawingml/2006/main" noChangeAspect="1"/>
+            </wp:cNvGraphicFramePr>
+            <a:graphic xmlns:a="http://schemas.openxmlformats.org/drawingml/2006/main">
+              <a:graphicData uri="http://schemas.openxmlformats.org/drawingml/2006/picture">
+                <pic:pic xmlns:pic="http://schemas.openxmlformats.org/drawingml/2006/picture">
+                  <pic:nvPicPr>
+                    <pic:cNvPr id="642433989" name=""/>
+                    <pic:cNvPicPr/>
+                  </pic:nvPicPr>
+                  <pic:blipFill>
+                    <a:blip r:embed="rId11"/>
+                    <a:stretch>
+                      <a:fillRect/>
+                    </a:stretch>
+                  </pic:blipFill>
+                  <pic:spPr>
+                    <a:xfrm>
+                      <a:off x="0" y="0"/>
+                      <a:ext cx="5731510" cy="3229610"/>
+                    </a:xfrm>
+                    <a:prstGeom prst="rect">
+                      <a:avLst/>
+                    </a:prstGeom>
+                  </pic:spPr>
+                </pic:pic>
+              </a:graphicData>
+            </a:graphic>
+          </wp:inline>
+        </w:drawing>
+      </w:r>
+    </w:p>
+    <w:p>
+      <w:pPr>
+        <w:rPr>
+          <w:rFonts w:ascii="Times New Roman" w:hAnsi="Times New Roman" w:cs="Times New Roman"/>
+          <w:b/>
+          <w:bCs/>
+          <w:sz w:val="24"/>
+          <w:szCs w:val="24"/>
+          <w:lang w:val="en-US"/>
+        </w:rPr>
+      </w:pPr>
+      <w:r>
+        <w:rPr>
+          <w:rFonts w:ascii="Times New Roman" w:hAnsi="Times New Roman" w:cs="Times New Roman"/>
+          <w:b/>
+          <w:bCs/>
+          <w:sz w:val="24"/>
+          <w:szCs w:val="24"/>
+          <w:lang w:val="en-US"/>
+        </w:rPr>
+        <w:drawing>
+          <wp:inline distT="0" distB="0" distL="0" distR="0" wp14:anchorId="2F9C1A79" wp14:editId="73306A37">
+            <wp:extent cx="5731510" cy="2834005"/>
+            <wp:effectExtent l="0" t="0" r="2540" b="4445"/>
+            <wp:docPr id="1730729590" name="Picture 1"/>
+            <wp:cNvGraphicFramePr>
+              <a:graphicFrameLocks xmlns:a="http://schemas.openxmlformats.org/drawingml/2006/main" noChangeAspect="1"/>
+            </wp:cNvGraphicFramePr>
+            <a:graphic xmlns:a="http://schemas.openxmlformats.org/drawingml/2006/main">
+              <a:graphicData uri="http://schemas.openxmlformats.org/drawingml/2006/picture">
+                <pic:pic xmlns:pic="http://schemas.openxmlformats.org/drawingml/2006/picture">
+                  <pic:nvPicPr>
+                    <pic:cNvPr id="1730729590" name=""/>
+                    <pic:cNvPicPr/>
+                  </pic:nvPicPr>
+                  <pic:blipFill>
+                    <a:blip r:embed="rId12"/>
+                    <a:stretch>
+                      <a:fillRect/>
+                    </a:stretch>
+                  </pic:blipFill>
+                  <pic:spPr>
+                    <a:xfrm>
+                      <a:off x="0" y="0"/>
+                      <a:ext cx="5731510" cy="2834005"/>
+                    </a:xfrm>
+                    <a:prstGeom prst="rect">
+                      <a:avLst/>
+                    </a:prstGeom>
+                  </pic:spPr>
+                </pic:pic>
+              </a:graphicData>
+            </a:graphic>
+          </wp:inline>
+        </w:drawing>
+      </w:r>
     </w:p>
     <w:sectPr>
-      <w:headerReference w:type="default" r:id="rId7"/>
+      <w:headerReference w:type="default" r:id="rId13"/>
       <w:pgSz w:w="11906" w:h="16838"/>
       <w:pgMar w:top="1440" w:right="1440" w:bottom="1440" w:left="1440" w:header="708" w:footer="708" w:gutter="0"/>
       <w:pgBorders w:offsetFrom="page">
@@ -2013,6 +2497,7 @@
   <w:style w:type="character" w:default="1" w:styleId="DefaultParagraphFont">
     <w:name w:val="Default Paragraph Font"/>
     <w:uiPriority w:val="1"/>
+    <w:semiHidden/>
     <w:unhideWhenUsed/>
   </w:style>
   <w:style w:type="table" w:default="1" w:styleId="TableNormal">

</xml_diff>